<commit_message>
Updated semester 2 and full year Gantt charts; updated Sprint Schedule document
</commit_message>
<xml_diff>
--- a/Documentation/Sprints/Sprint Schedule/Sprint Schedule.docx
+++ b/Documentation/Sprints/Sprint Schedule/Sprint Schedule.docx
@@ -190,7 +190,6 @@
           <w:szCs w:val="24"/>
         </w:rPr>
       </w:pPr>
-      <w:proofErr w:type="spellStart"/>
       <w:r>
         <w:rPr>
           <w:rFonts w:cstheme="minorHAnsi"/>
@@ -200,19 +199,7 @@
           <w:sz w:val="24"/>
           <w:szCs w:val="24"/>
         </w:rPr>
-        <w:t>ChessAI</w:t>
-      </w:r>
-      <w:proofErr w:type="spellEnd"/>
-      <w:r>
-        <w:rPr>
-          <w:rFonts w:cstheme="minorHAnsi"/>
-          <w:bCs/>
-          <w:color w:val="000000" w:themeColor="text1"/>
-          <w:spacing w:val="5"/>
-          <w:sz w:val="24"/>
-          <w:szCs w:val="24"/>
-        </w:rPr>
-        <w:t xml:space="preserve"> – A Chess Practice Tool</w:t>
+        <w:t>ChessAI – A Chess Practice Tool</w:t>
       </w:r>
     </w:p>
     <w:p>
@@ -466,8 +453,8 @@
       <w:tblGrid>
         <w:gridCol w:w="1679"/>
         <w:gridCol w:w="594"/>
-        <w:gridCol w:w="4894"/>
-        <w:gridCol w:w="1849"/>
+        <w:gridCol w:w="4895"/>
+        <w:gridCol w:w="1848"/>
       </w:tblGrid>
       <w:tr>
         <w:trPr>
@@ -630,6 +617,67 @@
           </w:p>
         </w:tc>
       </w:tr>
+      <w:tr>
+        <w:tc>
+          <w:tcPr>
+            <w:tcW w:w="1696" w:type="dxa"/>
+          </w:tcPr>
+          <w:p>
+            <w:pPr>
+              <w:spacing w:after="240"/>
+            </w:pPr>
+            <w:r>
+              <w:t>31/01/2022</w:t>
+            </w:r>
+          </w:p>
+        </w:tc>
+        <w:tc>
+          <w:tcPr>
+            <w:tcW w:w="383" w:type="dxa"/>
+          </w:tcPr>
+          <w:p>
+            <w:pPr>
+              <w:spacing w:after="240"/>
+            </w:pPr>
+            <w:r>
+              <w:t>2</w:t>
+            </w:r>
+          </w:p>
+        </w:tc>
+        <w:tc>
+          <w:tcPr>
+            <w:tcW w:w="5047" w:type="dxa"/>
+          </w:tcPr>
+          <w:p>
+            <w:r>
+              <w:t>A</w:t>
+            </w:r>
+            <w:r>
+              <w:t>dd</w:t>
+            </w:r>
+            <w:r>
+              <w:t>ed</w:t>
+            </w:r>
+            <w:r>
+              <w:t xml:space="preserve"> semester two roadmap and conclusions</w:t>
+            </w:r>
+            <w:r>
+              <w:t>.</w:t>
+            </w:r>
+          </w:p>
+          <w:p/>
+        </w:tc>
+        <w:tc>
+          <w:tcPr>
+            <w:tcW w:w="1884" w:type="dxa"/>
+          </w:tcPr>
+          <w:p>
+            <w:r>
+              <w:t>Callum Organ</w:t>
+            </w:r>
+          </w:p>
+        </w:tc>
+      </w:tr>
     </w:tbl>
     <w:p/>
     <w:p>
@@ -767,6 +815,29 @@
       </w:r>
     </w:p>
     <w:p>
+      <w:r>
+        <w:t>In the first section, the first semester’s challenges/issues are discussed and suggestions into how to improve productivity are made. A roadmap of how the sprints were scheduled is drawn.</w:t>
+      </w:r>
+    </w:p>
+    <w:p>
+      <w:r>
+        <w:t xml:space="preserve">In the second section, the second semester’s roadmap is formed with the previous section’s established concerns in mind. </w:t>
+      </w:r>
+      <w:r>
+        <w:t>The improvements of this schedule are highlighted.</w:t>
+      </w:r>
+    </w:p>
+    <w:p>
+      <w:r>
+        <w:t>In the third section, the two roadmaps are merged to provide an outlook into the overall roadmap of all sprints throughout the project development lifecycle.</w:t>
+      </w:r>
+    </w:p>
+    <w:p>
+      <w:r>
+        <w:t>In the final section, conclusions are made to reaffirm how semester one’s troubles have been overcome.</w:t>
+      </w:r>
+    </w:p>
+    <w:p>
       <w:pPr>
         <w:rPr>
           <w:b/>
@@ -778,8 +849,11 @@
     <w:sdt>
       <w:sdtPr>
         <w:rPr>
+          <w:rFonts w:cstheme="minorBidi"/>
           <w:b w:val="0"/>
           <w:bCs w:val="0"/>
+          <w:noProof w:val="0"/>
+          <w:spacing w:val="0"/>
         </w:rPr>
         <w:id w:val="-2147112809"/>
         <w:docPartObj>
@@ -789,10 +863,8 @@
       </w:sdtPr>
       <w:sdtEndPr>
         <w:rPr>
-          <w:rFonts w:cstheme="minorBidi"/>
           <w:b/>
           <w:bCs/>
-          <w:spacing w:val="0"/>
         </w:rPr>
       </w:sdtEndPr>
       <w:sdtContent>
@@ -800,9 +872,10 @@
           <w:pPr>
             <w:pStyle w:val="TOC3"/>
             <w:rPr>
-              <w:rFonts w:eastAsiaTheme="minorEastAsia"/>
+              <w:rFonts w:eastAsiaTheme="minorEastAsia" w:cstheme="minorBidi"/>
               <w:b w:val="0"/>
               <w:bCs w:val="0"/>
+              <w:spacing w:val="0"/>
               <w:lang w:eastAsia="en-GB"/>
             </w:rPr>
           </w:pPr>
@@ -829,7 +902,7 @@
             </w:rPr>
             <w:fldChar w:fldCharType="separate"/>
           </w:r>
-          <w:hyperlink w:anchor="_Toc125956941" w:history="1">
+          <w:hyperlink w:anchor="_Toc126057350" w:history="1">
             <w:r>
               <w:rPr>
                 <w:rStyle w:val="Hyperlink"/>
@@ -860,7 +933,7 @@
                 <w:bCs w:val="0"/>
                 <w:webHidden/>
               </w:rPr>
-              <w:instrText xml:space="preserve"> PAGEREF _Toc125956941 \h </w:instrText>
+              <w:instrText xml:space="preserve"> PAGEREF _Toc126057350 \h </w:instrText>
             </w:r>
             <w:r>
               <w:rPr>
@@ -907,7 +980,7 @@
               <w:lang w:eastAsia="en-GB"/>
             </w:rPr>
           </w:pPr>
-          <w:hyperlink w:anchor="_Toc125956942" w:history="1">
+          <w:hyperlink w:anchor="_Toc126057351" w:history="1">
             <w:r>
               <w:rPr>
                 <w:rStyle w:val="Hyperlink"/>
@@ -934,7 +1007,7 @@
                 <w:noProof/>
                 <w:webHidden/>
               </w:rPr>
-              <w:instrText xml:space="preserve"> PAGEREF _Toc125956942 \h </w:instrText>
+              <w:instrText xml:space="preserve"> PAGEREF _Toc126057351 \h </w:instrText>
             </w:r>
             <w:r>
               <w:rPr>
@@ -977,7 +1050,7 @@
               <w:lang w:eastAsia="en-GB"/>
             </w:rPr>
           </w:pPr>
-          <w:hyperlink w:anchor="_Toc125956943" w:history="1">
+          <w:hyperlink w:anchor="_Toc126057352" w:history="1">
             <w:r>
               <w:rPr>
                 <w:rStyle w:val="Hyperlink"/>
@@ -1004,7 +1077,7 @@
                 <w:noProof/>
                 <w:webHidden/>
               </w:rPr>
-              <w:instrText xml:space="preserve"> PAGEREF _Toc125956943 \h </w:instrText>
+              <w:instrText xml:space="preserve"> PAGEREF _Toc126057352 \h </w:instrText>
             </w:r>
             <w:r>
               <w:rPr>
@@ -1039,13 +1112,14 @@
           <w:pPr>
             <w:pStyle w:val="TOC3"/>
             <w:rPr>
-              <w:rFonts w:eastAsiaTheme="minorEastAsia"/>
+              <w:rFonts w:eastAsiaTheme="minorEastAsia" w:cstheme="minorBidi"/>
               <w:b w:val="0"/>
               <w:bCs w:val="0"/>
+              <w:spacing w:val="0"/>
               <w:lang w:eastAsia="en-GB"/>
             </w:rPr>
           </w:pPr>
-          <w:hyperlink w:anchor="_Toc125956944" w:history="1">
+          <w:hyperlink w:anchor="_Toc126057353" w:history="1">
             <w:r>
               <w:rPr>
                 <w:rStyle w:val="Hyperlink"/>
@@ -1076,7 +1150,7 @@
                 <w:bCs w:val="0"/>
                 <w:webHidden/>
               </w:rPr>
-              <w:instrText xml:space="preserve"> PAGEREF _Toc125956944 \h </w:instrText>
+              <w:instrText xml:space="preserve"> PAGEREF _Toc126057353 \h </w:instrText>
             </w:r>
             <w:r>
               <w:rPr>
@@ -1123,7 +1197,7 @@
               <w:lang w:eastAsia="en-GB"/>
             </w:rPr>
           </w:pPr>
-          <w:hyperlink w:anchor="_Toc125956945" w:history="1">
+          <w:hyperlink w:anchor="_Toc126057354" w:history="1">
             <w:r>
               <w:rPr>
                 <w:rStyle w:val="Hyperlink"/>
@@ -1150,7 +1224,7 @@
                 <w:noProof/>
                 <w:webHidden/>
               </w:rPr>
-              <w:instrText xml:space="preserve"> PAGEREF _Toc125956945 \h </w:instrText>
+              <w:instrText xml:space="preserve"> PAGEREF _Toc126057354 \h </w:instrText>
             </w:r>
             <w:r>
               <w:rPr>
@@ -1193,7 +1267,7 @@
               <w:lang w:eastAsia="en-GB"/>
             </w:rPr>
           </w:pPr>
-          <w:hyperlink w:anchor="_Toc125956946" w:history="1">
+          <w:hyperlink w:anchor="_Toc126057355" w:history="1">
             <w:r>
               <w:rPr>
                 <w:rStyle w:val="Hyperlink"/>
@@ -1220,7 +1294,7 @@
                 <w:noProof/>
                 <w:webHidden/>
               </w:rPr>
-              <w:instrText xml:space="preserve"> PAGEREF _Toc125956946 \h </w:instrText>
+              <w:instrText xml:space="preserve"> PAGEREF _Toc126057355 \h </w:instrText>
             </w:r>
             <w:r>
               <w:rPr>
@@ -1263,7 +1337,7 @@
               <w:lang w:eastAsia="en-GB"/>
             </w:rPr>
           </w:pPr>
-          <w:hyperlink w:anchor="_Toc125956947" w:history="1">
+          <w:hyperlink w:anchor="_Toc126057356" w:history="1">
             <w:r>
               <w:rPr>
                 <w:rStyle w:val="Hyperlink"/>
@@ -1290,7 +1364,7 @@
                 <w:noProof/>
                 <w:webHidden/>
               </w:rPr>
-              <w:instrText xml:space="preserve"> PAGEREF _Toc125956947 \h </w:instrText>
+              <w:instrText xml:space="preserve"> PAGEREF _Toc126057356 \h </w:instrText>
             </w:r>
             <w:r>
               <w:rPr>
@@ -1333,13 +1407,13 @@
               <w:lang w:eastAsia="en-GB"/>
             </w:rPr>
           </w:pPr>
-          <w:hyperlink w:anchor="_Toc125956948" w:history="1">
+          <w:hyperlink w:anchor="_Toc126057357" w:history="1">
             <w:r>
               <w:rPr>
                 <w:rStyle w:val="Hyperlink"/>
                 <w:noProof/>
               </w:rPr>
-              <w:t>Note: will be finished upon completion of semester two roadmap</w:t>
+              <w:t>Conclusions</w:t>
             </w:r>
             <w:r>
               <w:rPr>
@@ -1360,77 +1434,7 @@
                 <w:noProof/>
                 <w:webHidden/>
               </w:rPr>
-              <w:instrText xml:space="preserve"> PAGEREF _Toc125956948 \h </w:instrText>
-            </w:r>
-            <w:r>
-              <w:rPr>
-                <w:noProof/>
-                <w:webHidden/>
-              </w:rPr>
-            </w:r>
-            <w:r>
-              <w:rPr>
-                <w:noProof/>
-                <w:webHidden/>
-              </w:rPr>
-              <w:fldChar w:fldCharType="separate"/>
-            </w:r>
-            <w:r>
-              <w:rPr>
-                <w:noProof/>
-                <w:webHidden/>
-              </w:rPr>
-              <w:t>5</w:t>
-            </w:r>
-            <w:r>
-              <w:rPr>
-                <w:noProof/>
-                <w:webHidden/>
-              </w:rPr>
-              <w:fldChar w:fldCharType="end"/>
-            </w:r>
-          </w:hyperlink>
-        </w:p>
-        <w:p>
-          <w:pPr>
-            <w:pStyle w:val="TOC1"/>
-            <w:tabs>
-              <w:tab w:val="right" w:leader="dot" w:pos="9016"/>
-            </w:tabs>
-            <w:rPr>
-              <w:rFonts w:eastAsiaTheme="minorEastAsia"/>
-              <w:noProof/>
-              <w:lang w:eastAsia="en-GB"/>
-            </w:rPr>
-          </w:pPr>
-          <w:hyperlink w:anchor="_Toc125956949" w:history="1">
-            <w:r>
-              <w:rPr>
-                <w:rStyle w:val="Hyperlink"/>
-                <w:noProof/>
-              </w:rPr>
-              <w:t>Conclusions</w:t>
-            </w:r>
-            <w:r>
-              <w:rPr>
-                <w:noProof/>
-                <w:webHidden/>
-              </w:rPr>
-              <w:tab/>
-            </w:r>
-            <w:r>
-              <w:rPr>
-                <w:noProof/>
-                <w:webHidden/>
-              </w:rPr>
-              <w:fldChar w:fldCharType="begin"/>
-            </w:r>
-            <w:r>
-              <w:rPr>
-                <w:noProof/>
-                <w:webHidden/>
-              </w:rPr>
-              <w:instrText xml:space="preserve"> PAGEREF _Toc125956949 \h </w:instrText>
+              <w:instrText xml:space="preserve"> PAGEREF _Toc126057357 \h </w:instrText>
             </w:r>
             <w:r>
               <w:rPr>
@@ -1516,7 +1520,7 @@
           <w:szCs w:val="40"/>
         </w:rPr>
       </w:pPr>
-      <w:bookmarkStart w:id="5" w:name="_Toc125956941"/>
+      <w:bookmarkStart w:id="5" w:name="_Toc126057350"/>
       <w:r>
         <w:rPr>
           <w:rStyle w:val="Heading1Char"/>
@@ -1555,7 +1559,7 @@
       <w:pPr>
         <w:pStyle w:val="Heading2"/>
       </w:pPr>
-      <w:bookmarkStart w:id="6" w:name="_Toc125956942"/>
+      <w:bookmarkStart w:id="6" w:name="_Toc126057351"/>
       <w:r>
         <w:t xml:space="preserve">Sprint </w:t>
       </w:r>
@@ -1693,7 +1697,7 @@
       <w:pPr>
         <w:pStyle w:val="Heading2"/>
       </w:pPr>
-      <w:bookmarkStart w:id="7" w:name="_Toc125956943"/>
+      <w:bookmarkStart w:id="7" w:name="_Toc126057352"/>
       <w:r>
         <w:t>Challenges</w:t>
       </w:r>
@@ -1749,15 +1753,7 @@
     </w:p>
     <w:p>
       <w:r>
-        <w:t xml:space="preserve">Overall, to ensure that these problems do not re-surface within the second semester, a sprint roadmap will be made prior, </w:t>
-      </w:r>
-      <w:proofErr w:type="gramStart"/>
-      <w:r>
-        <w:t>similar to</w:t>
-      </w:r>
-      <w:proofErr w:type="gramEnd"/>
-      <w:r>
-        <w:t xml:space="preserve"> the above one, wherein assignment deadlines and vacations are highlighted. </w:t>
+        <w:t xml:space="preserve">Overall, to ensure that these problems do not re-surface within the second semester, a sprint roadmap will be made prior, similar to the above one, wherein assignment deadlines and vacations are highlighted. </w:t>
       </w:r>
       <w:r>
         <w:t>However, the roadmap for semester two will solve the conflict issues in semester one’s roadmap by removing the overlap and adding breaks, where needed, between sprints.</w:t>
@@ -1783,7 +1779,7 @@
           <w:szCs w:val="40"/>
         </w:rPr>
       </w:pPr>
-      <w:bookmarkStart w:id="8" w:name="_Toc125956944"/>
+      <w:bookmarkStart w:id="8" w:name="_Toc126057353"/>
       <w:r>
         <w:rPr>
           <w:rStyle w:val="Heading1Char"/>
@@ -1816,7 +1812,7 @@
       <w:pPr>
         <w:pStyle w:val="Heading2"/>
       </w:pPr>
-      <w:bookmarkStart w:id="9" w:name="_Toc125956945"/>
+      <w:bookmarkStart w:id="9" w:name="_Toc126057354"/>
       <w:r>
         <w:t xml:space="preserve">Sprint </w:t>
       </w:r>
@@ -1834,10 +1830,10 @@
           <w:noProof/>
         </w:rPr>
         <w:drawing>
-          <wp:inline distT="0" distB="0" distL="0" distR="0" wp14:anchorId="310180D6" wp14:editId="62B8205E">
-            <wp:extent cx="6112136" cy="1706880"/>
-            <wp:effectExtent l="0" t="0" r="3175" b="7620"/>
-            <wp:docPr id="2" name="Picture 2"/>
+          <wp:inline distT="0" distB="0" distL="0" distR="0" wp14:anchorId="0928C200" wp14:editId="61BCC6DC">
+            <wp:extent cx="5804767" cy="1562100"/>
+            <wp:effectExtent l="0" t="0" r="5715" b="0"/>
+            <wp:docPr id="3" name="Picture 3" descr="A picture containing timeline&#10;&#10;Description automatically generated"/>
             <wp:cNvGraphicFramePr>
               <a:graphicFrameLocks xmlns:a="http://schemas.openxmlformats.org/drawingml/2006/main" noChangeAspect="1"/>
             </wp:cNvGraphicFramePr>
@@ -1845,7 +1841,7 @@
               <a:graphicData uri="http://schemas.openxmlformats.org/drawingml/2006/picture">
                 <pic:pic xmlns:pic="http://schemas.openxmlformats.org/drawingml/2006/picture">
                   <pic:nvPicPr>
-                    <pic:cNvPr id="0" name="Picture 2"/>
+                    <pic:cNvPr id="3" name="Picture 3" descr="A picture containing timeline&#10;&#10;Description automatically generated"/>
                     <pic:cNvPicPr>
                       <a:picLocks noChangeAspect="1" noChangeArrowheads="1"/>
                     </pic:cNvPicPr>
@@ -1858,13 +1854,13 @@
                         </a:ext>
                       </a:extLst>
                     </a:blip>
-                    <a:srcRect r="35153"/>
+                    <a:srcRect r="24618"/>
                     <a:stretch/>
                   </pic:blipFill>
                   <pic:spPr bwMode="auto">
                     <a:xfrm>
                       <a:off x="0" y="0"/>
-                      <a:ext cx="6120104" cy="1709105"/>
+                      <a:ext cx="5831383" cy="1569263"/>
                     </a:xfrm>
                     <a:prstGeom prst="rect">
                       <a:avLst/>
@@ -1943,37 +1939,12 @@
       <w:pPr>
         <w:spacing w:before="240"/>
       </w:pPr>
-      <w:r>
-        <w:rPr>
-          <w:b/>
-          <w:bCs/>
-        </w:rPr>
-        <w:t>Note:</w:t>
-      </w:r>
-      <w:r>
-        <w:rPr>
-          <w:b/>
-          <w:bCs/>
-        </w:rPr>
-        <w:t xml:space="preserve"> </w:t>
-      </w:r>
-      <w:r>
-        <w:t>this roadmap is currently unfinished due to assignment deadlines not being known, so sprints have been planned up until the earliest point in which assignments deadlines will be set.</w:t>
-      </w:r>
-      <w:r>
-        <w:t xml:space="preserve"> This document will be revisited upon release of assignments.</w:t>
-      </w:r>
-    </w:p>
-    <w:p>
-      <w:pPr>
-        <w:spacing w:before="240"/>
-      </w:pPr>
     </w:p>
     <w:p>
       <w:pPr>
         <w:pStyle w:val="Heading2"/>
       </w:pPr>
-      <w:bookmarkStart w:id="10" w:name="_Toc125956946"/>
+      <w:bookmarkStart w:id="10" w:name="_Toc126057355"/>
       <w:r>
         <w:t>Improvements</w:t>
       </w:r>
@@ -1981,6 +1952,31 @@
         <w:t xml:space="preserve"> in Scheduling</w:t>
       </w:r>
       <w:bookmarkEnd w:id="10"/>
+    </w:p>
+    <w:p>
+      <w:r>
+        <w:t xml:space="preserve">Whilst there are overall less sprints planned for semester </w:t>
+      </w:r>
+      <w:r>
+        <w:t>two, I anticipate that these sprints will be more productive.</w:t>
+      </w:r>
+      <w:r>
+        <w:t xml:space="preserve"> Within semester one there were lots of sprints which might seem good, but the conflicts with assessment deadlines meant that sprints were often very unproductive and redundant (nothing was accomplished during the sprint duration).</w:t>
+      </w:r>
+    </w:p>
+    <w:p>
+      <w:r>
+        <w:t xml:space="preserve">Within the figure above </w:t>
+      </w:r>
+      <w:r>
+        <w:t xml:space="preserve">it can be seen that in the time preceding assessments, there are empty blocks of ‘space’ which is expected to be the time set to undertake the other module’s assignments. </w:t>
+      </w:r>
+      <w:r>
+        <w:t>For example, the first set of assignments will  be completed within the two weeks before the deadline, and the second set of assignments will most likely be completed within Spring break</w:t>
+      </w:r>
+      <w:r>
+        <w:t xml:space="preserve"> (and there are a few days’ worth of free time before the deadline).</w:t>
+      </w:r>
     </w:p>
     <w:p>
       <w:pPr>
@@ -1992,24 +1988,20 @@
         </w:sectPr>
       </w:pPr>
       <w:r>
-        <w:rPr>
-          <w:b/>
-          <w:bCs/>
-        </w:rPr>
-        <w:t>Note:</w:t>
-      </w:r>
-      <w:r>
-        <w:t xml:space="preserve"> see previous notes within roadmap – currently unable to justify improvements – will be amended upon assignment release</w:t>
-      </w:r>
-    </w:p>
-    <w:p>
-      <w:pPr>
-        <w:jc w:val="center"/>
+        <w:t xml:space="preserve">Overall, these sprints should all be productive and within them the project will be the focus, rather than </w:t>
+      </w:r>
+      <w:r>
+        <w:t>the external modules.</w:t>
+      </w:r>
+    </w:p>
+    <w:p>
+      <w:pPr>
+        <w:pStyle w:val="Heading1"/>
         <w:rPr>
           <w:rStyle w:val="Heading1Char"/>
         </w:rPr>
       </w:pPr>
-      <w:bookmarkStart w:id="11" w:name="_Toc125956947"/>
+      <w:bookmarkStart w:id="11" w:name="_Toc126057356"/>
       <w:r>
         <w:rPr>
           <w:rStyle w:val="Heading1Char"/>
@@ -2035,29 +2027,130 @@
           <w:szCs w:val="22"/>
         </w:rPr>
       </w:pPr>
-      <w:bookmarkStart w:id="12" w:name="_Toc125956948"/>
-    </w:p>
-    <w:p>
-      <w:pPr>
-        <w:rPr>
-          <w:rStyle w:val="Heading1Char"/>
-          <w:b w:val="0"/>
-          <w:bCs w:val="0"/>
-          <w:sz w:val="22"/>
-          <w:szCs w:val="22"/>
-        </w:rPr>
-      </w:pPr>
-      <w:r>
-        <w:rPr>
-          <w:rStyle w:val="Heading1Char"/>
-          <w:b w:val="0"/>
-          <w:bCs w:val="0"/>
-          <w:sz w:val="22"/>
-          <w:szCs w:val="22"/>
-        </w:rPr>
-        <w:t>Note: will be finished upon completion of semester two roadmap</w:t>
-      </w:r>
-      <w:bookmarkEnd w:id="12"/>
+    </w:p>
+    <w:p>
+      <w:r>
+        <w:rPr>
+          <w:noProof/>
+        </w:rPr>
+        <w:drawing>
+          <wp:inline distT="0" distB="0" distL="0" distR="0" wp14:anchorId="01F07E3F" wp14:editId="0CB2D5F3">
+            <wp:extent cx="9122410" cy="3941840"/>
+            <wp:effectExtent l="0" t="0" r="2540" b="1905"/>
+            <wp:docPr id="4" name="Picture 4" descr="Timeline&#10;&#10;Description automatically generated"/>
+            <wp:cNvGraphicFramePr>
+              <a:graphicFrameLocks xmlns:a="http://schemas.openxmlformats.org/drawingml/2006/main" noChangeAspect="1"/>
+            </wp:cNvGraphicFramePr>
+            <a:graphic xmlns:a="http://schemas.openxmlformats.org/drawingml/2006/main">
+              <a:graphicData uri="http://schemas.openxmlformats.org/drawingml/2006/picture">
+                <pic:pic xmlns:pic="http://schemas.openxmlformats.org/drawingml/2006/picture">
+                  <pic:nvPicPr>
+                    <pic:cNvPr id="4" name="Picture 4" descr="Timeline&#10;&#10;Description automatically generated"/>
+                    <pic:cNvPicPr>
+                      <a:picLocks noChangeAspect="1" noChangeArrowheads="1"/>
+                    </pic:cNvPicPr>
+                  </pic:nvPicPr>
+                  <pic:blipFill rotWithShape="1">
+                    <a:blip r:embed="rId10">
+                      <a:extLst>
+                        <a:ext uri="{28A0092B-C50C-407E-A947-70E740481C1C}">
+                          <a14:useLocalDpi xmlns:a14="http://schemas.microsoft.com/office/drawing/2010/main" val="0"/>
+                        </a:ext>
+                      </a:extLst>
+                    </a:blip>
+                    <a:srcRect r="16004"/>
+                    <a:stretch/>
+                  </pic:blipFill>
+                  <pic:spPr bwMode="auto">
+                    <a:xfrm>
+                      <a:off x="0" y="0"/>
+                      <a:ext cx="9208988" cy="3979251"/>
+                    </a:xfrm>
+                    <a:prstGeom prst="rect">
+                      <a:avLst/>
+                    </a:prstGeom>
+                    <a:noFill/>
+                    <a:ln>
+                      <a:noFill/>
+                    </a:ln>
+                    <a:extLst>
+                      <a:ext uri="{53640926-AAD7-44D8-BBD7-CCE9431645EC}">
+                        <a14:shadowObscured xmlns:a14="http://schemas.microsoft.com/office/drawing/2010/main"/>
+                      </a:ext>
+                    </a:extLst>
+                  </pic:spPr>
+                </pic:pic>
+              </a:graphicData>
+            </a:graphic>
+          </wp:inline>
+        </w:drawing>
+      </w:r>
+    </w:p>
+    <w:p>
+      <w:pPr>
+        <w:spacing w:after="0"/>
+      </w:pPr>
+      <w:r>
+        <w:t xml:space="preserve">This figure shows a roadmap for all sprints that occurred within </w:t>
+      </w:r>
+      <w:r>
+        <w:t>the entire academic year</w:t>
+      </w:r>
+      <w:r>
+        <w:t>, where:</w:t>
+      </w:r>
+    </w:p>
+    <w:p>
+      <w:pPr>
+        <w:pStyle w:val="ListParagraph"/>
+        <w:numPr>
+          <w:ilvl w:val="0"/>
+          <w:numId w:val="6"/>
+        </w:numPr>
+        <w:spacing w:after="0"/>
+      </w:pPr>
+      <w:r>
+        <w:t>Blue boxes represent sprints.</w:t>
+      </w:r>
+    </w:p>
+    <w:p>
+      <w:pPr>
+        <w:pStyle w:val="ListParagraph"/>
+        <w:numPr>
+          <w:ilvl w:val="0"/>
+          <w:numId w:val="6"/>
+        </w:numPr>
+        <w:spacing w:after="0"/>
+      </w:pPr>
+      <w:r>
+        <w:t>Red boxes represent assignment deadlines.</w:t>
+      </w:r>
+    </w:p>
+    <w:p>
+      <w:pPr>
+        <w:pStyle w:val="ListParagraph"/>
+        <w:numPr>
+          <w:ilvl w:val="0"/>
+          <w:numId w:val="6"/>
+        </w:numPr>
+        <w:spacing w:after="0"/>
+      </w:pPr>
+      <w:r>
+        <w:t>Yellow boxes represent vacations/breaks.</w:t>
+      </w:r>
+    </w:p>
+    <w:p>
+      <w:pPr>
+        <w:pStyle w:val="ListParagraph"/>
+        <w:numPr>
+          <w:ilvl w:val="0"/>
+          <w:numId w:val="6"/>
+        </w:numPr>
+        <w:spacing w:after="0"/>
+      </w:pPr>
+      <w:r>
+        <w:t>Purple boxes represent semesters.</w:t>
+      </w:r>
     </w:p>
     <w:p>
       <w:pPr>
@@ -2068,36 +2161,42 @@
           <w:docGrid w:linePitch="360"/>
         </w:sectPr>
       </w:pPr>
-      <w:r>
-        <w:br w:type="page"/>
-      </w:r>
     </w:p>
     <w:p>
       <w:pPr>
         <w:pStyle w:val="Heading1"/>
         <w:jc w:val="center"/>
       </w:pPr>
-      <w:bookmarkStart w:id="13" w:name="_Toc125956949"/>
+      <w:bookmarkStart w:id="12" w:name="_Toc126057357"/>
       <w:r>
         <w:lastRenderedPageBreak/>
         <w:t>Conclusions</w:t>
       </w:r>
-      <w:bookmarkEnd w:id="13"/>
-    </w:p>
-    <w:p>
-      <w:r>
-        <w:t xml:space="preserve">Note: conclusions will be made to discuss the changes between semester one and </w:t>
-      </w:r>
-      <w:proofErr w:type="gramStart"/>
-      <w:r>
-        <w:t>two, once</w:t>
-      </w:r>
-      <w:proofErr w:type="gramEnd"/>
-      <w:r>
-        <w:t xml:space="preserve"> semester two roadmap is finalised and </w:t>
-      </w:r>
-      <w:r>
-        <w:t>overall roadmap has been completed.</w:t>
+      <w:bookmarkEnd w:id="12"/>
+    </w:p>
+    <w:p>
+      <w:r>
+        <w:t xml:space="preserve">Overall, </w:t>
+      </w:r>
+      <w:r>
+        <w:t xml:space="preserve">the main problem established within semester one was that there was a lack of </w:t>
+      </w:r>
+      <w:r>
+        <w:t>scrutiny and foresight when planning sprints – as such there were sprints directly after another in a clumsy fashion</w:t>
+      </w:r>
+      <w:r>
+        <w:t xml:space="preserve">, as well as conflicts with other module’s assessment deadlines. </w:t>
+      </w:r>
+      <w:r>
+        <w:t>It was very hard to balance all three modules within the same time, wherein high priority features were planned to be created within the ChessAI project alongside completing two module’ worth of assignments, which were also high priority.</w:t>
+      </w:r>
+    </w:p>
+    <w:p>
+      <w:r>
+        <w:t>Therefore, within semester two, I, the project lead, have planned the roadmap</w:t>
+      </w:r>
+      <w:r>
+        <w:t xml:space="preserve"> around the vacations and assessment deadlines, so as to remove these conflicts and alleviate the stress on myself. The overall goal is to reduce the burden on myself and increate productivity by dedicating time to the project and the modules separately.</w:t>
       </w:r>
     </w:p>
     <w:sectPr>

</xml_diff>